<commit_message>
FIX/DOC: strikeout rain gage (not being used) in deployment notes
</commit_message>
<xml_diff>
--- a/doc/2015.06 Deployment Notes.docx
+++ b/doc/2015.06 Deployment Notes.docx
@@ -152,10 +152,18 @@
           <w:ilvl w:val="0"/>
           <w:numId w:val="1"/>
         </w:numPr>
-      </w:pPr>
-      <w:r>
+        <w:rPr>
+          <w:strike/>
+        </w:rPr>
+      </w:pPr>
+      <w:r>
+        <w:rPr>
+          <w:strike/>
+        </w:rPr>
         <w:t>Rain gage (TE525, Texas Electronics)</w:t>
       </w:r>
+      <w:bookmarkStart w:id="0" w:name="_GoBack"/>
+      <w:bookmarkEnd w:id="0"/>
     </w:p>
     <w:p>
       <w:pPr>
@@ -481,10 +489,7 @@
         <w:t>Ability to disable the most common faulty data sources (wind set, rain gage, soil probes)</w:t>
       </w:r>
     </w:p>
-    <w:p>
-      <w:bookmarkStart w:id="0" w:name="_GoBack"/>
-      <w:bookmarkEnd w:id="0"/>
-    </w:p>
+    <w:p/>
     <w:p/>
     <w:sectPr>
       <w:pgSz w:w="12240" w:h="15840"/>
@@ -498,7 +503,7 @@
 
 <file path=word/numbering.xml><?xml version="1.0" encoding="utf-8"?>
 <w:numbering xmlns:wpc="http://schemas.microsoft.com/office/word/2010/wordprocessingCanvas" xmlns:mc="http://schemas.openxmlformats.org/markup-compatibility/2006" xmlns:o="urn:schemas-microsoft-com:office:office" xmlns:r="http://schemas.openxmlformats.org/officeDocument/2006/relationships" xmlns:m="http://schemas.openxmlformats.org/officeDocument/2006/math" xmlns:v="urn:schemas-microsoft-com:vml" xmlns:wp14="http://schemas.microsoft.com/office/word/2010/wordprocessingDrawing" xmlns:wp="http://schemas.openxmlformats.org/drawingml/2006/wordprocessingDrawing" xmlns:w10="urn:schemas-microsoft-com:office:word" xmlns:w="http://schemas.openxmlformats.org/wordprocessingml/2006/main" xmlns:w14="http://schemas.microsoft.com/office/word/2010/wordml" xmlns:w15="http://schemas.microsoft.com/office/word/2012/wordml" xmlns:wpg="http://schemas.microsoft.com/office/word/2010/wordprocessingGroup" xmlns:wpi="http://schemas.microsoft.com/office/word/2010/wordprocessingInk" xmlns:wne="http://schemas.microsoft.com/office/word/2006/wordml" xmlns:wps="http://schemas.microsoft.com/office/word/2010/wordprocessingShape" mc:Ignorable="w14 w15 wp14">
-  <w:abstractNum w:abstractNumId="0">
+  <w:abstractNum w:abstractNumId="0" w15:restartNumberingAfterBreak="0">
     <w:nsid w:val="0E2B3A54"/>
     <w:multiLevelType w:val="hybridMultilevel"/>
     <w:tmpl w:val="B1187EE0"/>
@@ -611,7 +616,7 @@
       </w:rPr>
     </w:lvl>
   </w:abstractNum>
-  <w:abstractNum w:abstractNumId="1">
+  <w:abstractNum w:abstractNumId="1" w15:restartNumberingAfterBreak="0">
     <w:nsid w:val="456A32E2"/>
     <w:multiLevelType w:val="hybridMultilevel"/>
     <w:tmpl w:val="9A1C8FC0"/>
@@ -724,7 +729,7 @@
       </w:rPr>
     </w:lvl>
   </w:abstractNum>
-  <w:abstractNum w:abstractNumId="2">
+  <w:abstractNum w:abstractNumId="2" w15:restartNumberingAfterBreak="0">
     <w:nsid w:val="50773021"/>
     <w:multiLevelType w:val="hybridMultilevel"/>
     <w:tmpl w:val="58CCF156"/>

</xml_diff>